<commit_message>
licao tabuada aula 07 video 09 completado
</commit_message>
<xml_diff>
--- a/Funcoes.docx
+++ b/Funcoes.docx
@@ -765,8 +765,1322 @@
         </w:rPr>
         <w:t>O código fica mais limpo e organizado.</w:t>
       </w:r>
+    </w:p>
+    <w:p>
+      <w:pPr>
+        <w:spacing w:after="0" w:line="240" w:lineRule="auto"/>
+        <w:rPr>
+          <w:rFonts w:ascii="Arial" w:hAnsi="Arial" w:cs="Arial"/>
+          <w:sz w:val="24"/>
+          <w:szCs w:val="24"/>
+        </w:rPr>
+      </w:pPr>
+    </w:p>
+    <w:p>
+      <w:pPr>
+        <w:spacing w:after="0" w:line="240" w:lineRule="auto"/>
+        <w:rPr>
+          <w:rFonts w:ascii="Arial" w:hAnsi="Arial" w:cs="Arial"/>
+          <w:b/>
+          <w:sz w:val="24"/>
+          <w:szCs w:val="24"/>
+        </w:rPr>
+      </w:pPr>
+      <w:r>
+        <w:rPr>
+          <w:rFonts w:ascii="Arial" w:hAnsi="Arial" w:cs="Arial"/>
+          <w:b/>
+          <w:sz w:val="24"/>
+          <w:szCs w:val="24"/>
+        </w:rPr>
+        <w:t>Passando parâmetro na função:</w:t>
+      </w:r>
+    </w:p>
+    <w:p>
+      <w:pPr>
+        <w:spacing w:after="0" w:line="240" w:lineRule="auto"/>
+        <w:rPr>
+          <w:rFonts w:ascii="Arial" w:hAnsi="Arial" w:cs="Arial"/>
+          <w:sz w:val="24"/>
+          <w:szCs w:val="24"/>
+        </w:rPr>
+      </w:pPr>
+      <w:r>
+        <w:rPr>
+          <w:rFonts w:ascii="Arial" w:hAnsi="Arial" w:cs="Arial"/>
+          <w:sz w:val="24"/>
+          <w:szCs w:val="24"/>
+        </w:rPr>
+        <w:t>Com o objetivo de facilitar cálculos repetitivos podemos criar uma função que realiza essa tarefa.</w:t>
+      </w:r>
+    </w:p>
+    <w:p>
+      <w:pPr>
+        <w:spacing w:after="0" w:line="240" w:lineRule="auto"/>
+        <w:rPr>
+          <w:rFonts w:ascii="Arial" w:hAnsi="Arial" w:cs="Arial"/>
+          <w:sz w:val="24"/>
+          <w:szCs w:val="24"/>
+        </w:rPr>
+      </w:pPr>
+      <w:r>
+        <w:rPr>
+          <w:rFonts w:ascii="Arial" w:hAnsi="Arial" w:cs="Arial"/>
+          <w:sz w:val="24"/>
+          <w:szCs w:val="24"/>
+        </w:rPr>
+        <w:t xml:space="preserve">Informamos como parâmetro justamente aquilo que desejamos calcular: </w:t>
+      </w:r>
+    </w:p>
+    <w:p>
+      <w:pPr>
+        <w:spacing w:after="0" w:line="240" w:lineRule="auto"/>
+        <w:rPr>
+          <w:rFonts w:ascii="Arial" w:hAnsi="Arial" w:cs="Arial"/>
+          <w:sz w:val="24"/>
+          <w:szCs w:val="24"/>
+        </w:rPr>
+      </w:pPr>
+      <w:r>
+        <w:rPr>
+          <w:noProof/>
+          <w:lang w:eastAsia="pt-BR"/>
+        </w:rPr>
+        <w:drawing>
+          <wp:inline distT="0" distB="0" distL="0" distR="0" wp14:anchorId="2F66AB4E" wp14:editId="001CF06A">
+            <wp:extent cx="5612130" cy="833755"/>
+            <wp:effectExtent l="0" t="0" r="7620" b="4445"/>
+            <wp:docPr id="6" name="Imagem 6"/>
+            <wp:cNvGraphicFramePr>
+              <a:graphicFrameLocks xmlns:a="http://schemas.openxmlformats.org/drawingml/2006/main" noChangeAspect="1"/>
+            </wp:cNvGraphicFramePr>
+            <a:graphic xmlns:a="http://schemas.openxmlformats.org/drawingml/2006/main">
+              <a:graphicData uri="http://schemas.openxmlformats.org/drawingml/2006/picture">
+                <pic:pic xmlns:pic="http://schemas.openxmlformats.org/drawingml/2006/picture">
+                  <pic:nvPicPr>
+                    <pic:cNvPr id="0" name=""/>
+                    <pic:cNvPicPr/>
+                  </pic:nvPicPr>
+                  <pic:blipFill>
+                    <a:blip r:embed="rId10"/>
+                    <a:stretch>
+                      <a:fillRect/>
+                    </a:stretch>
+                  </pic:blipFill>
+                  <pic:spPr>
+                    <a:xfrm>
+                      <a:off x="0" y="0"/>
+                      <a:ext cx="5612130" cy="833755"/>
+                    </a:xfrm>
+                    <a:prstGeom prst="rect">
+                      <a:avLst/>
+                    </a:prstGeom>
+                  </pic:spPr>
+                </pic:pic>
+              </a:graphicData>
+            </a:graphic>
+          </wp:inline>
+        </w:drawing>
+      </w:r>
+    </w:p>
+    <w:p>
+      <w:pPr>
+        <w:spacing w:after="0" w:line="240" w:lineRule="auto"/>
+        <w:rPr>
+          <w:rFonts w:ascii="Arial" w:hAnsi="Arial" w:cs="Arial"/>
+          <w:sz w:val="24"/>
+          <w:szCs w:val="24"/>
+        </w:rPr>
+      </w:pPr>
+    </w:p>
+    <w:p>
+      <w:pPr>
+        <w:spacing w:after="0" w:line="240" w:lineRule="auto"/>
+        <w:rPr>
+          <w:rFonts w:ascii="Arial" w:hAnsi="Arial" w:cs="Arial"/>
+          <w:sz w:val="24"/>
+          <w:szCs w:val="24"/>
+        </w:rPr>
+      </w:pPr>
+      <w:r>
+        <w:rPr>
+          <w:rFonts w:ascii="Arial" w:hAnsi="Arial" w:cs="Arial"/>
+          <w:sz w:val="24"/>
+          <w:szCs w:val="24"/>
+        </w:rPr>
+        <w:t>Depois basta informar os valores na mesma ordem que o calculo será feito pela função e salvo na variável imc.</w:t>
+      </w:r>
+    </w:p>
+    <w:p>
+      <w:pPr>
+        <w:spacing w:after="0" w:line="240" w:lineRule="auto"/>
+        <w:rPr>
+          <w:rFonts w:ascii="Arial" w:hAnsi="Arial" w:cs="Arial"/>
+          <w:sz w:val="24"/>
+          <w:szCs w:val="24"/>
+        </w:rPr>
+      </w:pPr>
+      <w:r>
+        <w:rPr>
+          <w:noProof/>
+          <w:lang w:eastAsia="pt-BR"/>
+        </w:rPr>
+        <w:drawing>
+          <wp:inline distT="0" distB="0" distL="0" distR="0" wp14:anchorId="0973AE20" wp14:editId="2F55CF32">
+            <wp:extent cx="4972050" cy="447675"/>
+            <wp:effectExtent l="0" t="0" r="0" b="9525"/>
+            <wp:docPr id="7" name="Imagem 7"/>
+            <wp:cNvGraphicFramePr>
+              <a:graphicFrameLocks xmlns:a="http://schemas.openxmlformats.org/drawingml/2006/main" noChangeAspect="1"/>
+            </wp:cNvGraphicFramePr>
+            <a:graphic xmlns:a="http://schemas.openxmlformats.org/drawingml/2006/main">
+              <a:graphicData uri="http://schemas.openxmlformats.org/drawingml/2006/picture">
+                <pic:pic xmlns:pic="http://schemas.openxmlformats.org/drawingml/2006/picture">
+                  <pic:nvPicPr>
+                    <pic:cNvPr id="0" name=""/>
+                    <pic:cNvPicPr/>
+                  </pic:nvPicPr>
+                  <pic:blipFill>
+                    <a:blip r:embed="rId11"/>
+                    <a:stretch>
+                      <a:fillRect/>
+                    </a:stretch>
+                  </pic:blipFill>
+                  <pic:spPr>
+                    <a:xfrm>
+                      <a:off x="0" y="0"/>
+                      <a:ext cx="4972050" cy="447675"/>
+                    </a:xfrm>
+                    <a:prstGeom prst="rect">
+                      <a:avLst/>
+                    </a:prstGeom>
+                  </pic:spPr>
+                </pic:pic>
+              </a:graphicData>
+            </a:graphic>
+          </wp:inline>
+        </w:drawing>
+      </w:r>
+    </w:p>
+    <w:p>
+      <w:pPr>
+        <w:spacing w:after="0" w:line="240" w:lineRule="auto"/>
+        <w:rPr>
+          <w:rFonts w:ascii="Arial" w:hAnsi="Arial" w:cs="Arial"/>
+          <w:sz w:val="24"/>
+          <w:szCs w:val="24"/>
+        </w:rPr>
+      </w:pPr>
+    </w:p>
+    <w:p>
+      <w:pPr>
+        <w:spacing w:after="0" w:line="240" w:lineRule="auto"/>
+        <w:rPr>
+          <w:rFonts w:ascii="Arial" w:hAnsi="Arial" w:cs="Arial"/>
+          <w:b/>
+          <w:sz w:val="24"/>
+          <w:szCs w:val="24"/>
+        </w:rPr>
+      </w:pPr>
+      <w:r>
+        <w:rPr>
+          <w:rFonts w:ascii="Arial" w:hAnsi="Arial" w:cs="Arial"/>
+          <w:b/>
+          <w:sz w:val="24"/>
+          <w:szCs w:val="24"/>
+        </w:rPr>
+        <w:t>Utilizando o return na função:</w:t>
+      </w:r>
+    </w:p>
+    <w:p>
+      <w:pPr>
+        <w:spacing w:after="0" w:line="240" w:lineRule="auto"/>
+        <w:rPr>
+          <w:rFonts w:ascii="Arial" w:hAnsi="Arial" w:cs="Arial"/>
+          <w:sz w:val="24"/>
+          <w:szCs w:val="24"/>
+        </w:rPr>
+      </w:pPr>
+      <w:r>
+        <w:rPr>
+          <w:noProof/>
+          <w:lang w:eastAsia="pt-BR"/>
+        </w:rPr>
+        <w:drawing>
+          <wp:inline distT="0" distB="0" distL="0" distR="0" wp14:anchorId="622227CD" wp14:editId="4E6275AA">
+            <wp:extent cx="4791075" cy="714375"/>
+            <wp:effectExtent l="0" t="0" r="9525" b="9525"/>
+            <wp:docPr id="8" name="Imagem 8"/>
+            <wp:cNvGraphicFramePr>
+              <a:graphicFrameLocks xmlns:a="http://schemas.openxmlformats.org/drawingml/2006/main" noChangeAspect="1"/>
+            </wp:cNvGraphicFramePr>
+            <a:graphic xmlns:a="http://schemas.openxmlformats.org/drawingml/2006/main">
+              <a:graphicData uri="http://schemas.openxmlformats.org/drawingml/2006/picture">
+                <pic:pic xmlns:pic="http://schemas.openxmlformats.org/drawingml/2006/picture">
+                  <pic:nvPicPr>
+                    <pic:cNvPr id="0" name=""/>
+                    <pic:cNvPicPr/>
+                  </pic:nvPicPr>
+                  <pic:blipFill>
+                    <a:blip r:embed="rId12"/>
+                    <a:stretch>
+                      <a:fillRect/>
+                    </a:stretch>
+                  </pic:blipFill>
+                  <pic:spPr>
+                    <a:xfrm>
+                      <a:off x="0" y="0"/>
+                      <a:ext cx="4791075" cy="714375"/>
+                    </a:xfrm>
+                    <a:prstGeom prst="rect">
+                      <a:avLst/>
+                    </a:prstGeom>
+                  </pic:spPr>
+                </pic:pic>
+              </a:graphicData>
+            </a:graphic>
+          </wp:inline>
+        </w:drawing>
+      </w:r>
+    </w:p>
+    <w:p>
+      <w:pPr>
+        <w:spacing w:after="0" w:line="240" w:lineRule="auto"/>
+        <w:rPr>
+          <w:rFonts w:ascii="Arial" w:hAnsi="Arial" w:cs="Arial"/>
+          <w:sz w:val="24"/>
+          <w:szCs w:val="24"/>
+        </w:rPr>
+      </w:pPr>
+    </w:p>
+    <w:p>
+      <w:pPr>
+        <w:spacing w:after="0" w:line="240" w:lineRule="auto"/>
+        <w:rPr>
+          <w:rFonts w:ascii="Arial" w:hAnsi="Arial" w:cs="Arial"/>
+          <w:sz w:val="24"/>
+          <w:szCs w:val="24"/>
+        </w:rPr>
+      </w:pPr>
+      <w:r>
+        <w:rPr>
+          <w:rFonts w:ascii="Arial" w:hAnsi="Arial" w:cs="Arial"/>
+          <w:sz w:val="24"/>
+          <w:szCs w:val="24"/>
+        </w:rPr>
+        <w:t>A var imc armazena o resultado do cálculo, e o return faz com que o mesmo seja exib</w:t>
+      </w:r>
+      <w:r>
+        <w:rPr>
+          <w:rFonts w:ascii="Arial" w:hAnsi="Arial" w:cs="Arial"/>
+          <w:sz w:val="24"/>
+          <w:szCs w:val="24"/>
+        </w:rPr>
+        <w:t>ido.</w:t>
+      </w:r>
+    </w:p>
+    <w:p>
+      <w:pPr>
+        <w:spacing w:after="0" w:line="240" w:lineRule="auto"/>
+        <w:rPr>
+          <w:rFonts w:ascii="Arial" w:hAnsi="Arial" w:cs="Arial"/>
+          <w:sz w:val="24"/>
+          <w:szCs w:val="24"/>
+        </w:rPr>
+      </w:pPr>
+      <w:r>
+        <w:rPr>
+          <w:rFonts w:ascii="Arial" w:hAnsi="Arial" w:cs="Arial"/>
+          <w:sz w:val="24"/>
+          <w:szCs w:val="24"/>
+        </w:rPr>
+        <w:t>Assim quando usamos a função calculaImc, podemos salvar em diversas variáveis diferentes, fazendo com que a função seja melhor utilizada.</w:t>
+      </w:r>
+    </w:p>
+    <w:p>
+      <w:pPr>
+        <w:spacing w:after="0" w:line="240" w:lineRule="auto"/>
+        <w:rPr>
+          <w:rFonts w:ascii="Arial" w:hAnsi="Arial" w:cs="Arial"/>
+          <w:sz w:val="24"/>
+          <w:szCs w:val="24"/>
+        </w:rPr>
+      </w:pPr>
+    </w:p>
+    <w:p>
+      <w:pPr>
+        <w:spacing w:after="0" w:line="240" w:lineRule="auto"/>
+        <w:rPr>
+          <w:rFonts w:ascii="Arial" w:hAnsi="Arial" w:cs="Arial"/>
+          <w:sz w:val="24"/>
+          <w:szCs w:val="24"/>
+        </w:rPr>
+      </w:pPr>
+      <w:r>
+        <w:rPr>
+          <w:noProof/>
+          <w:lang w:eastAsia="pt-BR"/>
+        </w:rPr>
+        <w:drawing>
+          <wp:inline distT="0" distB="0" distL="0" distR="0" wp14:anchorId="73EE9EEF" wp14:editId="55692DFD">
+            <wp:extent cx="5612130" cy="2135505"/>
+            <wp:effectExtent l="0" t="0" r="7620" b="0"/>
+            <wp:docPr id="11" name="Imagem 11"/>
+            <wp:cNvGraphicFramePr>
+              <a:graphicFrameLocks xmlns:a="http://schemas.openxmlformats.org/drawingml/2006/main" noChangeAspect="1"/>
+            </wp:cNvGraphicFramePr>
+            <a:graphic xmlns:a="http://schemas.openxmlformats.org/drawingml/2006/main">
+              <a:graphicData uri="http://schemas.openxmlformats.org/drawingml/2006/picture">
+                <pic:pic xmlns:pic="http://schemas.openxmlformats.org/drawingml/2006/picture">
+                  <pic:nvPicPr>
+                    <pic:cNvPr id="0" name=""/>
+                    <pic:cNvPicPr/>
+                  </pic:nvPicPr>
+                  <pic:blipFill>
+                    <a:blip r:embed="rId13"/>
+                    <a:stretch>
+                      <a:fillRect/>
+                    </a:stretch>
+                  </pic:blipFill>
+                  <pic:spPr>
+                    <a:xfrm>
+                      <a:off x="0" y="0"/>
+                      <a:ext cx="5612130" cy="2135505"/>
+                    </a:xfrm>
+                    <a:prstGeom prst="rect">
+                      <a:avLst/>
+                    </a:prstGeom>
+                  </pic:spPr>
+                </pic:pic>
+              </a:graphicData>
+            </a:graphic>
+          </wp:inline>
+        </w:drawing>
+      </w:r>
+    </w:p>
+    <w:p>
+      <w:pPr>
+        <w:spacing w:after="0" w:line="240" w:lineRule="auto"/>
+        <w:rPr>
+          <w:rFonts w:ascii="Arial" w:hAnsi="Arial" w:cs="Arial"/>
+          <w:sz w:val="24"/>
+          <w:szCs w:val="24"/>
+        </w:rPr>
+      </w:pPr>
+    </w:p>
+    <w:p>
+      <w:pPr>
+        <w:spacing w:after="0" w:line="240" w:lineRule="auto"/>
+        <w:rPr>
+          <w:rFonts w:ascii="Arial" w:hAnsi="Arial" w:cs="Arial"/>
+          <w:sz w:val="24"/>
+          <w:szCs w:val="24"/>
+        </w:rPr>
+      </w:pPr>
+    </w:p>
+    <w:p>
+      <w:pPr>
+        <w:spacing w:after="0" w:line="240" w:lineRule="auto"/>
+        <w:rPr>
+          <w:rFonts w:ascii="Arial" w:hAnsi="Arial" w:cs="Arial"/>
+          <w:sz w:val="24"/>
+          <w:szCs w:val="24"/>
+        </w:rPr>
+      </w:pPr>
+    </w:p>
+    <w:p>
+      <w:pPr>
+        <w:spacing w:after="0" w:line="240" w:lineRule="auto"/>
+        <w:rPr>
+          <w:rFonts w:ascii="Arial" w:hAnsi="Arial" w:cs="Arial"/>
+          <w:sz w:val="24"/>
+          <w:szCs w:val="24"/>
+        </w:rPr>
+      </w:pPr>
+    </w:p>
+    <w:p>
+      <w:pPr>
+        <w:spacing w:after="0" w:line="240" w:lineRule="auto"/>
+        <w:rPr>
+          <w:rFonts w:ascii="Arial" w:hAnsi="Arial" w:cs="Arial"/>
+          <w:sz w:val="24"/>
+          <w:szCs w:val="24"/>
+        </w:rPr>
+      </w:pPr>
+    </w:p>
+    <w:p>
+      <w:pPr>
+        <w:spacing w:after="0" w:line="240" w:lineRule="auto"/>
+        <w:rPr>
+          <w:rFonts w:ascii="Arial" w:hAnsi="Arial" w:cs="Arial"/>
+          <w:sz w:val="24"/>
+          <w:szCs w:val="24"/>
+        </w:rPr>
+      </w:pPr>
+      <w:r>
+        <w:rPr>
+          <w:rFonts w:ascii="Arial" w:hAnsi="Arial" w:cs="Arial"/>
+          <w:sz w:val="24"/>
+          <w:szCs w:val="24"/>
+        </w:rPr>
+        <w:lastRenderedPageBreak/>
+        <w:t>Outra forma de fazer é colocar apenas a palavra return.</w:t>
+      </w:r>
+    </w:p>
+    <w:p>
+      <w:pPr>
+        <w:spacing w:after="0" w:line="240" w:lineRule="auto"/>
+        <w:rPr>
+          <w:rFonts w:ascii="Arial" w:hAnsi="Arial" w:cs="Arial"/>
+          <w:sz w:val="24"/>
+          <w:szCs w:val="24"/>
+        </w:rPr>
+      </w:pPr>
+      <w:r>
+        <w:rPr>
+          <w:noProof/>
+          <w:lang w:eastAsia="pt-BR"/>
+        </w:rPr>
+        <w:drawing>
+          <wp:inline distT="0" distB="0" distL="0" distR="0" wp14:anchorId="697EEA81" wp14:editId="5BB22870">
+            <wp:extent cx="5057775" cy="1943100"/>
+            <wp:effectExtent l="0" t="0" r="9525" b="0"/>
+            <wp:docPr id="12" name="Imagem 12"/>
+            <wp:cNvGraphicFramePr>
+              <a:graphicFrameLocks xmlns:a="http://schemas.openxmlformats.org/drawingml/2006/main" noChangeAspect="1"/>
+            </wp:cNvGraphicFramePr>
+            <a:graphic xmlns:a="http://schemas.openxmlformats.org/drawingml/2006/main">
+              <a:graphicData uri="http://schemas.openxmlformats.org/drawingml/2006/picture">
+                <pic:pic xmlns:pic="http://schemas.openxmlformats.org/drawingml/2006/picture">
+                  <pic:nvPicPr>
+                    <pic:cNvPr id="0" name=""/>
+                    <pic:cNvPicPr/>
+                  </pic:nvPicPr>
+                  <pic:blipFill>
+                    <a:blip r:embed="rId14"/>
+                    <a:stretch>
+                      <a:fillRect/>
+                    </a:stretch>
+                  </pic:blipFill>
+                  <pic:spPr>
+                    <a:xfrm>
+                      <a:off x="0" y="0"/>
+                      <a:ext cx="5057775" cy="1943100"/>
+                    </a:xfrm>
+                    <a:prstGeom prst="rect">
+                      <a:avLst/>
+                    </a:prstGeom>
+                  </pic:spPr>
+                </pic:pic>
+              </a:graphicData>
+            </a:graphic>
+          </wp:inline>
+        </w:drawing>
+      </w:r>
+    </w:p>
+    <w:p>
+      <w:pPr>
+        <w:spacing w:after="0" w:line="240" w:lineRule="auto"/>
+        <w:rPr>
+          <w:rFonts w:ascii="Arial" w:hAnsi="Arial" w:cs="Arial"/>
+          <w:sz w:val="24"/>
+          <w:szCs w:val="24"/>
+        </w:rPr>
+      </w:pPr>
+    </w:p>
+    <w:p>
+      <w:pPr>
+        <w:spacing w:after="0" w:line="240" w:lineRule="auto"/>
+        <w:rPr>
+          <w:rFonts w:ascii="Arial" w:hAnsi="Arial" w:cs="Arial"/>
+          <w:sz w:val="24"/>
+          <w:szCs w:val="24"/>
+        </w:rPr>
+      </w:pPr>
+      <w:r>
+        <w:rPr>
+          <w:rFonts w:ascii="Arial" w:hAnsi="Arial" w:cs="Arial"/>
+          <w:b/>
+          <w:sz w:val="24"/>
+          <w:szCs w:val="24"/>
+        </w:rPr>
+        <w:t>Utilizando o prompt para capturar informações do teclado:</w:t>
+      </w:r>
+    </w:p>
+    <w:p>
+      <w:pPr>
+        <w:spacing w:after="0" w:line="240" w:lineRule="auto"/>
+        <w:rPr>
+          <w:rFonts w:ascii="Arial" w:hAnsi="Arial" w:cs="Arial"/>
+          <w:sz w:val="24"/>
+          <w:szCs w:val="24"/>
+        </w:rPr>
+      </w:pPr>
+      <w:r>
+        <w:rPr>
+          <w:rFonts w:ascii="Arial" w:hAnsi="Arial" w:cs="Arial"/>
+          <w:sz w:val="24"/>
+          <w:szCs w:val="24"/>
+        </w:rPr>
+        <w:t>Utiliando o prompt lemos o nome da pessoa que é salvo na var nome e concatenamos com as próximas perguntas utilizando o mesmo prompt:</w:t>
+      </w:r>
+    </w:p>
+    <w:p>
+      <w:pPr>
+        <w:spacing w:after="0" w:line="240" w:lineRule="auto"/>
+        <w:rPr>
+          <w:rFonts w:ascii="Arial" w:hAnsi="Arial" w:cs="Arial"/>
+          <w:sz w:val="24"/>
+          <w:szCs w:val="24"/>
+        </w:rPr>
+      </w:pPr>
+      <w:r>
+        <w:rPr>
+          <w:noProof/>
+          <w:lang w:eastAsia="pt-BR"/>
+        </w:rPr>
+        <w:drawing>
+          <wp:inline distT="0" distB="0" distL="0" distR="0" wp14:anchorId="2ADAA5D8" wp14:editId="5CB8CC96">
+            <wp:extent cx="5612130" cy="1299845"/>
+            <wp:effectExtent l="0" t="0" r="7620" b="0"/>
+            <wp:docPr id="13" name="Imagem 13"/>
+            <wp:cNvGraphicFramePr>
+              <a:graphicFrameLocks xmlns:a="http://schemas.openxmlformats.org/drawingml/2006/main" noChangeAspect="1"/>
+            </wp:cNvGraphicFramePr>
+            <a:graphic xmlns:a="http://schemas.openxmlformats.org/drawingml/2006/main">
+              <a:graphicData uri="http://schemas.openxmlformats.org/drawingml/2006/picture">
+                <pic:pic xmlns:pic="http://schemas.openxmlformats.org/drawingml/2006/picture">
+                  <pic:nvPicPr>
+                    <pic:cNvPr id="0" name=""/>
+                    <pic:cNvPicPr/>
+                  </pic:nvPicPr>
+                  <pic:blipFill>
+                    <a:blip r:embed="rId15"/>
+                    <a:stretch>
+                      <a:fillRect/>
+                    </a:stretch>
+                  </pic:blipFill>
+                  <pic:spPr>
+                    <a:xfrm>
+                      <a:off x="0" y="0"/>
+                      <a:ext cx="5612130" cy="1299845"/>
+                    </a:xfrm>
+                    <a:prstGeom prst="rect">
+                      <a:avLst/>
+                    </a:prstGeom>
+                  </pic:spPr>
+                </pic:pic>
+              </a:graphicData>
+            </a:graphic>
+          </wp:inline>
+        </w:drawing>
+      </w:r>
+    </w:p>
+    <w:p>
+      <w:pPr>
+        <w:spacing w:after="0" w:line="240" w:lineRule="auto"/>
+        <w:rPr>
+          <w:rFonts w:ascii="Arial" w:hAnsi="Arial" w:cs="Arial"/>
+          <w:sz w:val="24"/>
+          <w:szCs w:val="24"/>
+        </w:rPr>
+      </w:pPr>
+    </w:p>
+    <w:p>
+      <w:pPr>
+        <w:spacing w:after="0" w:line="240" w:lineRule="auto"/>
+        <w:rPr>
+          <w:rFonts w:ascii="Arial" w:hAnsi="Arial" w:cs="Arial"/>
+          <w:b/>
+          <w:sz w:val="24"/>
+          <w:szCs w:val="24"/>
+        </w:rPr>
+      </w:pPr>
+      <w:r>
+        <w:rPr>
+          <w:rFonts w:ascii="Arial" w:hAnsi="Arial" w:cs="Arial"/>
+          <w:b/>
+          <w:sz w:val="24"/>
+          <w:szCs w:val="24"/>
+        </w:rPr>
+        <w:t xml:space="preserve">Convertendo </w:t>
+      </w:r>
+      <w:r>
+        <w:rPr>
+          <w:rFonts w:ascii="Arial" w:hAnsi="Arial" w:cs="Arial"/>
+          <w:b/>
+          <w:sz w:val="24"/>
+          <w:szCs w:val="24"/>
+        </w:rPr>
+        <w:t>textos para inteiro:</w:t>
+      </w:r>
+    </w:p>
+    <w:p>
+      <w:pPr>
+        <w:spacing w:after="0" w:line="240" w:lineRule="auto"/>
+        <w:rPr>
+          <w:rFonts w:ascii="Arial" w:hAnsi="Arial" w:cs="Arial"/>
+          <w:sz w:val="24"/>
+          <w:szCs w:val="24"/>
+        </w:rPr>
+      </w:pPr>
+      <w:r>
+        <w:rPr>
+          <w:rFonts w:ascii="Arial" w:hAnsi="Arial" w:cs="Arial"/>
+          <w:sz w:val="24"/>
+          <w:szCs w:val="24"/>
+        </w:rPr>
+        <w:t>Quando usamos o prompt o javascript entende como String, e isso atrapalha na realização de cálculos, para resolvermos isto utilizamos uma função pronta que é a parseInt antes da função prompt. Dessa forma ao receber o número em String ele converte e armazena na variável como inteiro e o cálculo será realizado corretamente.</w:t>
+      </w:r>
+    </w:p>
+    <w:p>
+      <w:pPr>
+        <w:spacing w:after="0" w:line="240" w:lineRule="auto"/>
+        <w:rPr>
+          <w:rFonts w:ascii="Arial" w:hAnsi="Arial" w:cs="Arial"/>
+          <w:sz w:val="24"/>
+          <w:szCs w:val="24"/>
+        </w:rPr>
+      </w:pPr>
+      <w:r>
+        <w:rPr>
+          <w:noProof/>
+          <w:lang w:eastAsia="pt-BR"/>
+        </w:rPr>
+        <w:drawing>
+          <wp:inline distT="0" distB="0" distL="0" distR="0" wp14:anchorId="487575FA" wp14:editId="2D16D4DB">
+            <wp:extent cx="5612130" cy="1038225"/>
+            <wp:effectExtent l="0" t="0" r="7620" b="9525"/>
+            <wp:docPr id="14" name="Imagem 14"/>
+            <wp:cNvGraphicFramePr>
+              <a:graphicFrameLocks xmlns:a="http://schemas.openxmlformats.org/drawingml/2006/main" noChangeAspect="1"/>
+            </wp:cNvGraphicFramePr>
+            <a:graphic xmlns:a="http://schemas.openxmlformats.org/drawingml/2006/main">
+              <a:graphicData uri="http://schemas.openxmlformats.org/drawingml/2006/picture">
+                <pic:pic xmlns:pic="http://schemas.openxmlformats.org/drawingml/2006/picture">
+                  <pic:nvPicPr>
+                    <pic:cNvPr id="0" name=""/>
+                    <pic:cNvPicPr/>
+                  </pic:nvPicPr>
+                  <pic:blipFill>
+                    <a:blip r:embed="rId16"/>
+                    <a:stretch>
+                      <a:fillRect/>
+                    </a:stretch>
+                  </pic:blipFill>
+                  <pic:spPr>
+                    <a:xfrm>
+                      <a:off x="0" y="0"/>
+                      <a:ext cx="5612130" cy="1038225"/>
+                    </a:xfrm>
+                    <a:prstGeom prst="rect">
+                      <a:avLst/>
+                    </a:prstGeom>
+                  </pic:spPr>
+                </pic:pic>
+              </a:graphicData>
+            </a:graphic>
+          </wp:inline>
+        </w:drawing>
+      </w:r>
+    </w:p>
+    <w:p>
+      <w:pPr>
+        <w:spacing w:after="0" w:line="240" w:lineRule="auto"/>
+        <w:rPr>
+          <w:rFonts w:ascii="Arial" w:hAnsi="Arial" w:cs="Arial"/>
+          <w:sz w:val="24"/>
+          <w:szCs w:val="24"/>
+        </w:rPr>
+      </w:pPr>
+    </w:p>
+    <w:p>
+      <w:pPr>
+        <w:spacing w:after="0" w:line="240" w:lineRule="auto"/>
+        <w:rPr>
+          <w:rFonts w:ascii="Arial" w:hAnsi="Arial" w:cs="Arial"/>
+          <w:b/>
+          <w:sz w:val="24"/>
+          <w:szCs w:val="24"/>
+        </w:rPr>
+      </w:pPr>
+      <w:r>
+        <w:rPr>
+          <w:rFonts w:ascii="Arial" w:hAnsi="Arial" w:cs="Arial"/>
+          <w:b/>
+          <w:sz w:val="24"/>
+          <w:szCs w:val="24"/>
+        </w:rPr>
+        <w:t>Estrutura condicional simples “if”</w:t>
+      </w:r>
+    </w:p>
+    <w:p>
+      <w:pPr>
+        <w:spacing w:after="0" w:line="240" w:lineRule="auto"/>
+        <w:rPr>
+          <w:rFonts w:ascii="Arial" w:hAnsi="Arial" w:cs="Arial"/>
+          <w:sz w:val="24"/>
+          <w:szCs w:val="24"/>
+        </w:rPr>
+      </w:pPr>
+    </w:p>
+    <w:p>
+      <w:pPr>
+        <w:spacing w:after="0" w:line="240" w:lineRule="auto"/>
+        <w:rPr>
+          <w:rFonts w:ascii="Arial" w:hAnsi="Arial" w:cs="Arial"/>
+          <w:sz w:val="24"/>
+          <w:szCs w:val="24"/>
+        </w:rPr>
+      </w:pPr>
+      <w:r>
+        <w:rPr>
+          <w:noProof/>
+          <w:lang w:eastAsia="pt-BR"/>
+        </w:rPr>
+        <w:drawing>
+          <wp:inline distT="0" distB="0" distL="0" distR="0" wp14:anchorId="7BD11E0C" wp14:editId="77B34B51">
+            <wp:extent cx="5612130" cy="2281555"/>
+            <wp:effectExtent l="0" t="0" r="7620" b="4445"/>
+            <wp:docPr id="15" name="Imagem 15"/>
+            <wp:cNvGraphicFramePr>
+              <a:graphicFrameLocks xmlns:a="http://schemas.openxmlformats.org/drawingml/2006/main" noChangeAspect="1"/>
+            </wp:cNvGraphicFramePr>
+            <a:graphic xmlns:a="http://schemas.openxmlformats.org/drawingml/2006/main">
+              <a:graphicData uri="http://schemas.openxmlformats.org/drawingml/2006/picture">
+                <pic:pic xmlns:pic="http://schemas.openxmlformats.org/drawingml/2006/picture">
+                  <pic:nvPicPr>
+                    <pic:cNvPr id="0" name=""/>
+                    <pic:cNvPicPr/>
+                  </pic:nvPicPr>
+                  <pic:blipFill>
+                    <a:blip r:embed="rId17"/>
+                    <a:stretch>
+                      <a:fillRect/>
+                    </a:stretch>
+                  </pic:blipFill>
+                  <pic:spPr>
+                    <a:xfrm>
+                      <a:off x="0" y="0"/>
+                      <a:ext cx="5612130" cy="2281555"/>
+                    </a:xfrm>
+                    <a:prstGeom prst="rect">
+                      <a:avLst/>
+                    </a:prstGeom>
+                  </pic:spPr>
+                </pic:pic>
+              </a:graphicData>
+            </a:graphic>
+          </wp:inline>
+        </w:drawing>
+      </w:r>
+    </w:p>
+    <w:p>
+      <w:pPr>
+        <w:spacing w:after="0" w:line="240" w:lineRule="auto"/>
+        <w:rPr>
+          <w:rFonts w:ascii="Arial" w:hAnsi="Arial" w:cs="Arial"/>
+          <w:sz w:val="24"/>
+          <w:szCs w:val="24"/>
+        </w:rPr>
+      </w:pPr>
+    </w:p>
+    <w:p>
+      <w:pPr>
+        <w:spacing w:after="0" w:line="240" w:lineRule="auto"/>
+        <w:rPr>
+          <w:rFonts w:ascii="Arial" w:hAnsi="Arial" w:cs="Arial"/>
+          <w:b/>
+          <w:sz w:val="24"/>
+          <w:szCs w:val="24"/>
+        </w:rPr>
+      </w:pPr>
+    </w:p>
+    <w:p>
+      <w:pPr>
+        <w:spacing w:after="0" w:line="240" w:lineRule="auto"/>
+        <w:rPr>
+          <w:rFonts w:ascii="Arial" w:hAnsi="Arial" w:cs="Arial"/>
+          <w:b/>
+          <w:sz w:val="24"/>
+          <w:szCs w:val="24"/>
+        </w:rPr>
+      </w:pPr>
+    </w:p>
+    <w:p>
+      <w:pPr>
+        <w:spacing w:after="0" w:line="240" w:lineRule="auto"/>
+        <w:rPr>
+          <w:rFonts w:ascii="Arial" w:hAnsi="Arial" w:cs="Arial"/>
+          <w:sz w:val="24"/>
+          <w:szCs w:val="24"/>
+        </w:rPr>
+      </w:pPr>
+    </w:p>
+    <w:p>
+      <w:pPr>
+        <w:spacing w:after="0" w:line="240" w:lineRule="auto"/>
+        <w:rPr>
+          <w:rFonts w:ascii="Arial" w:hAnsi="Arial" w:cs="Arial"/>
+          <w:sz w:val="24"/>
+          <w:szCs w:val="24"/>
+        </w:rPr>
+      </w:pPr>
+      <w:r>
+        <w:rPr>
+          <w:noProof/>
+          <w:lang w:eastAsia="pt-BR"/>
+        </w:rPr>
+        <w:lastRenderedPageBreak/>
+        <w:drawing>
+          <wp:inline distT="0" distB="0" distL="0" distR="0" wp14:anchorId="012164D6" wp14:editId="2BF429BF">
+            <wp:extent cx="5612130" cy="2077720"/>
+            <wp:effectExtent l="0" t="0" r="7620" b="0"/>
+            <wp:docPr id="16" name="Imagem 16"/>
+            <wp:cNvGraphicFramePr>
+              <a:graphicFrameLocks xmlns:a="http://schemas.openxmlformats.org/drawingml/2006/main" noChangeAspect="1"/>
+            </wp:cNvGraphicFramePr>
+            <a:graphic xmlns:a="http://schemas.openxmlformats.org/drawingml/2006/main">
+              <a:graphicData uri="http://schemas.openxmlformats.org/drawingml/2006/picture">
+                <pic:pic xmlns:pic="http://schemas.openxmlformats.org/drawingml/2006/picture">
+                  <pic:nvPicPr>
+                    <pic:cNvPr id="0" name=""/>
+                    <pic:cNvPicPr/>
+                  </pic:nvPicPr>
+                  <pic:blipFill>
+                    <a:blip r:embed="rId18"/>
+                    <a:stretch>
+                      <a:fillRect/>
+                    </a:stretch>
+                  </pic:blipFill>
+                  <pic:spPr>
+                    <a:xfrm>
+                      <a:off x="0" y="0"/>
+                      <a:ext cx="5612130" cy="2077720"/>
+                    </a:xfrm>
+                    <a:prstGeom prst="rect">
+                      <a:avLst/>
+                    </a:prstGeom>
+                  </pic:spPr>
+                </pic:pic>
+              </a:graphicData>
+            </a:graphic>
+          </wp:inline>
+        </w:drawing>
+      </w:r>
+    </w:p>
+    <w:p>
+      <w:pPr>
+        <w:spacing w:after="0" w:line="240" w:lineRule="auto"/>
+        <w:rPr>
+          <w:rFonts w:ascii="Arial" w:hAnsi="Arial" w:cs="Arial"/>
+          <w:sz w:val="24"/>
+          <w:szCs w:val="24"/>
+        </w:rPr>
+      </w:pPr>
+    </w:p>
+    <w:p>
+      <w:pPr>
+        <w:spacing w:after="0" w:line="240" w:lineRule="auto"/>
+        <w:rPr>
+          <w:rFonts w:ascii="Arial" w:hAnsi="Arial" w:cs="Arial"/>
+          <w:b/>
+          <w:sz w:val="24"/>
+          <w:szCs w:val="24"/>
+        </w:rPr>
+      </w:pPr>
+      <w:r>
+        <w:rPr>
+          <w:rFonts w:ascii="Arial" w:hAnsi="Arial" w:cs="Arial"/>
+          <w:b/>
+          <w:sz w:val="24"/>
+          <w:szCs w:val="24"/>
+        </w:rPr>
+        <w:t>Utilizando o arredondamento junto com número aleatório:</w:t>
+      </w:r>
+    </w:p>
+    <w:p>
+      <w:pPr>
+        <w:spacing w:after="0" w:line="240" w:lineRule="auto"/>
+        <w:rPr>
+          <w:rFonts w:ascii="Arial" w:hAnsi="Arial" w:cs="Arial"/>
+          <w:sz w:val="24"/>
+          <w:szCs w:val="24"/>
+        </w:rPr>
+      </w:pPr>
+      <w:r>
+        <w:rPr>
+          <w:noProof/>
+          <w:lang w:eastAsia="pt-BR"/>
+        </w:rPr>
+        <w:drawing>
+          <wp:inline distT="0" distB="0" distL="0" distR="0" wp14:anchorId="2B8BE62B" wp14:editId="3109C827">
+            <wp:extent cx="4114800" cy="476250"/>
+            <wp:effectExtent l="0" t="0" r="0" b="0"/>
+            <wp:docPr id="17" name="Imagem 17"/>
+            <wp:cNvGraphicFramePr>
+              <a:graphicFrameLocks xmlns:a="http://schemas.openxmlformats.org/drawingml/2006/main" noChangeAspect="1"/>
+            </wp:cNvGraphicFramePr>
+            <a:graphic xmlns:a="http://schemas.openxmlformats.org/drawingml/2006/main">
+              <a:graphicData uri="http://schemas.openxmlformats.org/drawingml/2006/picture">
+                <pic:pic xmlns:pic="http://schemas.openxmlformats.org/drawingml/2006/picture">
+                  <pic:nvPicPr>
+                    <pic:cNvPr id="0" name=""/>
+                    <pic:cNvPicPr/>
+                  </pic:nvPicPr>
+                  <pic:blipFill>
+                    <a:blip r:embed="rId19"/>
+                    <a:stretch>
+                      <a:fillRect/>
+                    </a:stretch>
+                  </pic:blipFill>
+                  <pic:spPr>
+                    <a:xfrm>
+                      <a:off x="0" y="0"/>
+                      <a:ext cx="4114800" cy="476250"/>
+                    </a:xfrm>
+                    <a:prstGeom prst="rect">
+                      <a:avLst/>
+                    </a:prstGeom>
+                  </pic:spPr>
+                </pic:pic>
+              </a:graphicData>
+            </a:graphic>
+          </wp:inline>
+        </w:drawing>
+      </w:r>
+    </w:p>
+    <w:p>
+      <w:pPr>
+        <w:spacing w:after="0" w:line="240" w:lineRule="auto"/>
+        <w:rPr>
+          <w:rFonts w:ascii="Arial" w:hAnsi="Arial" w:cs="Arial"/>
+          <w:i/>
+          <w:sz w:val="24"/>
+          <w:szCs w:val="24"/>
+        </w:rPr>
+      </w:pPr>
+      <w:r>
+        <w:rPr>
+          <w:rFonts w:ascii="Arial" w:hAnsi="Arial" w:cs="Arial"/>
+          <w:i/>
+          <w:sz w:val="24"/>
+          <w:szCs w:val="24"/>
+        </w:rPr>
+        <w:t>Math.round – arredondar / Math.random – número aleatório;</w:t>
+      </w:r>
+    </w:p>
+    <w:p>
+      <w:pPr>
+        <w:spacing w:after="0" w:line="240" w:lineRule="auto"/>
+        <w:rPr>
+          <w:rFonts w:ascii="Arial" w:hAnsi="Arial" w:cs="Arial"/>
+          <w:i/>
+          <w:sz w:val="24"/>
+          <w:szCs w:val="24"/>
+        </w:rPr>
+      </w:pPr>
+    </w:p>
+    <w:p>
+      <w:pPr>
+        <w:spacing w:after="0" w:line="240" w:lineRule="auto"/>
+        <w:rPr>
+          <w:rFonts w:ascii="Arial" w:hAnsi="Arial" w:cs="Arial"/>
+          <w:b/>
+          <w:sz w:val="24"/>
+          <w:szCs w:val="24"/>
+        </w:rPr>
+      </w:pPr>
+      <w:r>
+        <w:rPr>
+          <w:rFonts w:ascii="Arial" w:hAnsi="Arial" w:cs="Arial"/>
+          <w:b/>
+          <w:sz w:val="24"/>
+          <w:szCs w:val="24"/>
+        </w:rPr>
+        <w:t>Para exibir no console:</w:t>
+      </w:r>
+    </w:p>
+    <w:p>
+      <w:pPr>
+        <w:spacing w:after="0" w:line="240" w:lineRule="auto"/>
+        <w:rPr>
+          <w:rFonts w:ascii="Arial" w:hAnsi="Arial" w:cs="Arial"/>
+          <w:i/>
+          <w:sz w:val="24"/>
+          <w:szCs w:val="24"/>
+        </w:rPr>
+      </w:pPr>
+      <w:r>
+        <w:rPr>
+          <w:noProof/>
+          <w:lang w:eastAsia="pt-BR"/>
+        </w:rPr>
+        <w:drawing>
+          <wp:inline distT="0" distB="0" distL="0" distR="0" wp14:anchorId="475C19A3" wp14:editId="2EF38AB0">
+            <wp:extent cx="3143250" cy="295275"/>
+            <wp:effectExtent l="0" t="0" r="0" b="9525"/>
+            <wp:docPr id="18" name="Imagem 18"/>
+            <wp:cNvGraphicFramePr>
+              <a:graphicFrameLocks xmlns:a="http://schemas.openxmlformats.org/drawingml/2006/main" noChangeAspect="1"/>
+            </wp:cNvGraphicFramePr>
+            <a:graphic xmlns:a="http://schemas.openxmlformats.org/drawingml/2006/main">
+              <a:graphicData uri="http://schemas.openxmlformats.org/drawingml/2006/picture">
+                <pic:pic xmlns:pic="http://schemas.openxmlformats.org/drawingml/2006/picture">
+                  <pic:nvPicPr>
+                    <pic:cNvPr id="0" name=""/>
+                    <pic:cNvPicPr/>
+                  </pic:nvPicPr>
+                  <pic:blipFill>
+                    <a:blip r:embed="rId20"/>
+                    <a:stretch>
+                      <a:fillRect/>
+                    </a:stretch>
+                  </pic:blipFill>
+                  <pic:spPr>
+                    <a:xfrm>
+                      <a:off x="0" y="0"/>
+                      <a:ext cx="3143250" cy="295275"/>
+                    </a:xfrm>
+                    <a:prstGeom prst="rect">
+                      <a:avLst/>
+                    </a:prstGeom>
+                  </pic:spPr>
+                </pic:pic>
+              </a:graphicData>
+            </a:graphic>
+          </wp:inline>
+        </w:drawing>
+      </w:r>
+      <w:r>
+        <w:rPr>
+          <w:rFonts w:ascii="Arial" w:hAnsi="Arial" w:cs="Arial"/>
+          <w:i/>
+          <w:sz w:val="24"/>
+          <w:szCs w:val="24"/>
+        </w:rPr>
+        <w:t xml:space="preserve"> </w:t>
+      </w:r>
+    </w:p>
+    <w:p>
+      <w:pPr>
+        <w:spacing w:after="0" w:line="240" w:lineRule="auto"/>
+        <w:rPr>
+          <w:rFonts w:ascii="Arial" w:hAnsi="Arial" w:cs="Arial"/>
+          <w:i/>
+          <w:sz w:val="24"/>
+          <w:szCs w:val="24"/>
+        </w:rPr>
+      </w:pPr>
+    </w:p>
+    <w:p>
+      <w:pPr>
+        <w:spacing w:after="0" w:line="240" w:lineRule="auto"/>
+        <w:rPr>
+          <w:rFonts w:ascii="Arial" w:hAnsi="Arial" w:cs="Arial"/>
+          <w:b/>
+          <w:sz w:val="24"/>
+          <w:szCs w:val="24"/>
+        </w:rPr>
+      </w:pPr>
+      <w:r>
+        <w:rPr>
+          <w:rFonts w:ascii="Arial" w:hAnsi="Arial" w:cs="Arial"/>
+          <w:b/>
+          <w:sz w:val="24"/>
+          <w:szCs w:val="24"/>
+        </w:rPr>
+        <w:t>Utilizando o laço while:</w:t>
+      </w:r>
+    </w:p>
+    <w:p>
+      <w:pPr>
+        <w:spacing w:after="0" w:line="240" w:lineRule="auto"/>
+        <w:rPr>
+          <w:rFonts w:ascii="Arial" w:hAnsi="Arial" w:cs="Arial"/>
+          <w:sz w:val="24"/>
+          <w:szCs w:val="24"/>
+        </w:rPr>
+      </w:pPr>
+      <w:r>
+        <w:rPr>
+          <w:rFonts w:ascii="Arial" w:hAnsi="Arial" w:cs="Arial"/>
+          <w:sz w:val="24"/>
+          <w:szCs w:val="24"/>
+        </w:rPr>
+        <w:t>Neste exemplo cria-se a variável limite utilizando o parseInt e o prompt, para o usuário inserir a data limite de copa;</w:t>
+      </w:r>
+    </w:p>
+    <w:p>
+      <w:pPr>
+        <w:spacing w:after="0" w:line="240" w:lineRule="auto"/>
+        <w:rPr>
+          <w:rFonts w:ascii="Arial" w:hAnsi="Arial" w:cs="Arial"/>
+          <w:sz w:val="24"/>
+          <w:szCs w:val="24"/>
+        </w:rPr>
+      </w:pPr>
+      <w:r>
+        <w:rPr>
+          <w:rFonts w:ascii="Arial" w:hAnsi="Arial" w:cs="Arial"/>
+          <w:sz w:val="24"/>
+          <w:szCs w:val="24"/>
+        </w:rPr>
+        <w:t>O laço while vai testar a condição enquanto anoCopa&lt;=limite, usando a função mostra, concatenamos o texto com a variável anoCopa que inicia em 1930;</w:t>
+      </w:r>
+    </w:p>
+    <w:p>
+      <w:pPr>
+        <w:spacing w:after="0" w:line="240" w:lineRule="auto"/>
+        <w:rPr>
+          <w:rFonts w:ascii="Arial" w:hAnsi="Arial" w:cs="Arial"/>
+          <w:sz w:val="24"/>
+          <w:szCs w:val="24"/>
+        </w:rPr>
+      </w:pPr>
+      <w:r>
+        <w:rPr>
+          <w:rFonts w:ascii="Arial" w:hAnsi="Arial" w:cs="Arial"/>
+          <w:sz w:val="24"/>
+          <w:szCs w:val="24"/>
+        </w:rPr>
+        <w:t>Posteriormente a var anoCopa é acrescida de 4 anos;</w:t>
+      </w:r>
+    </w:p>
+    <w:p>
+      <w:pPr>
+        <w:spacing w:after="0" w:line="240" w:lineRule="auto"/>
+        <w:rPr>
+          <w:rFonts w:ascii="Arial" w:hAnsi="Arial" w:cs="Arial"/>
+          <w:sz w:val="24"/>
+          <w:szCs w:val="24"/>
+        </w:rPr>
+      </w:pPr>
+      <w:r>
+        <w:rPr>
+          <w:rFonts w:ascii="Arial" w:hAnsi="Arial" w:cs="Arial"/>
+          <w:sz w:val="24"/>
+          <w:szCs w:val="24"/>
+        </w:rPr>
+        <w:t>Feito isso o laço imprime na tela o texto até que alcance a condição estabelecida no inicio;</w:t>
+      </w:r>
       <w:bookmarkStart w:id="0" w:name="_GoBack"/>
       <w:bookmarkEnd w:id="0"/>
+    </w:p>
+    <w:p>
+      <w:pPr>
+        <w:spacing w:after="0" w:line="240" w:lineRule="auto"/>
+        <w:rPr>
+          <w:rFonts w:ascii="Arial" w:hAnsi="Arial" w:cs="Arial"/>
+          <w:b/>
+          <w:sz w:val="24"/>
+          <w:szCs w:val="24"/>
+        </w:rPr>
+      </w:pPr>
+    </w:p>
+    <w:p>
+      <w:pPr>
+        <w:spacing w:after="0" w:line="240" w:lineRule="auto"/>
+        <w:rPr>
+          <w:rFonts w:ascii="Arial" w:hAnsi="Arial" w:cs="Arial"/>
+          <w:b/>
+          <w:sz w:val="24"/>
+          <w:szCs w:val="24"/>
+        </w:rPr>
+      </w:pPr>
+      <w:r>
+        <w:rPr>
+          <w:noProof/>
+          <w:lang w:eastAsia="pt-BR"/>
+        </w:rPr>
+        <w:drawing>
+          <wp:inline distT="0" distB="0" distL="0" distR="0" wp14:anchorId="3FF46A3D" wp14:editId="75576CA0">
+            <wp:extent cx="4352925" cy="2333625"/>
+            <wp:effectExtent l="0" t="0" r="9525" b="9525"/>
+            <wp:docPr id="19" name="Imagem 19"/>
+            <wp:cNvGraphicFramePr>
+              <a:graphicFrameLocks xmlns:a="http://schemas.openxmlformats.org/drawingml/2006/main" noChangeAspect="1"/>
+            </wp:cNvGraphicFramePr>
+            <a:graphic xmlns:a="http://schemas.openxmlformats.org/drawingml/2006/main">
+              <a:graphicData uri="http://schemas.openxmlformats.org/drawingml/2006/picture">
+                <pic:pic xmlns:pic="http://schemas.openxmlformats.org/drawingml/2006/picture">
+                  <pic:nvPicPr>
+                    <pic:cNvPr id="0" name=""/>
+                    <pic:cNvPicPr/>
+                  </pic:nvPicPr>
+                  <pic:blipFill>
+                    <a:blip r:embed="rId21"/>
+                    <a:stretch>
+                      <a:fillRect/>
+                    </a:stretch>
+                  </pic:blipFill>
+                  <pic:spPr>
+                    <a:xfrm>
+                      <a:off x="0" y="0"/>
+                      <a:ext cx="4352925" cy="2333625"/>
+                    </a:xfrm>
+                    <a:prstGeom prst="rect">
+                      <a:avLst/>
+                    </a:prstGeom>
+                  </pic:spPr>
+                </pic:pic>
+              </a:graphicData>
+            </a:graphic>
+          </wp:inline>
+        </w:drawing>
+      </w:r>
+    </w:p>
+    <w:p>
+      <w:pPr>
+        <w:spacing w:after="0" w:line="240" w:lineRule="auto"/>
+        <w:rPr>
+          <w:rFonts w:ascii="Arial" w:hAnsi="Arial" w:cs="Arial"/>
+          <w:b/>
+          <w:sz w:val="24"/>
+          <w:szCs w:val="24"/>
+        </w:rPr>
+      </w:pPr>
+    </w:p>
+    <w:p>
+      <w:pPr>
+        <w:spacing w:after="0" w:line="240" w:lineRule="auto"/>
+        <w:rPr>
+          <w:rFonts w:ascii="Arial" w:hAnsi="Arial" w:cs="Arial"/>
+          <w:b/>
+          <w:sz w:val="24"/>
+          <w:szCs w:val="24"/>
+        </w:rPr>
+      </w:pPr>
+    </w:p>
+    <w:p>
+      <w:pPr>
+        <w:spacing w:after="0" w:line="240" w:lineRule="auto"/>
+        <w:rPr>
+          <w:rFonts w:ascii="Arial" w:hAnsi="Arial" w:cs="Arial"/>
+          <w:sz w:val="24"/>
+          <w:szCs w:val="24"/>
+        </w:rPr>
+      </w:pPr>
+    </w:p>
+    <w:p>
+      <w:pPr>
+        <w:spacing w:after="0" w:line="240" w:lineRule="auto"/>
+        <w:rPr>
+          <w:rFonts w:ascii="Arial" w:hAnsi="Arial" w:cs="Arial"/>
+          <w:sz w:val="24"/>
+          <w:szCs w:val="24"/>
+        </w:rPr>
+      </w:pPr>
+    </w:p>
+    <w:p>
+      <w:pPr>
+        <w:spacing w:after="0" w:line="240" w:lineRule="auto"/>
+        <w:rPr>
+          <w:rFonts w:ascii="Arial" w:hAnsi="Arial" w:cs="Arial"/>
+          <w:sz w:val="24"/>
+          <w:szCs w:val="24"/>
+        </w:rPr>
+      </w:pPr>
     </w:p>
     <w:sectPr>
       <w:pgSz w:w="11906" w:h="16838"/>

</xml_diff>

<commit_message>
finalizando primeiro curso logica com javascript Allura
</commit_message>
<xml_diff>
--- a/Funcoes.docx
+++ b/Funcoes.docx
@@ -1964,8 +1964,6 @@
         </w:rPr>
         <w:t>Feito isso o laço imprime na tela o texto até que alcance a condição estabelecida no inicio;</w:t>
       </w:r>
-      <w:bookmarkStart w:id="0" w:name="_GoBack"/>
-      <w:bookmarkEnd w:id="0"/>
     </w:p>
     <w:p>
       <w:pPr>
@@ -2018,6 +2016,250 @@
                     <a:xfrm>
                       <a:off x="0" y="0"/>
                       <a:ext cx="4352925" cy="2333625"/>
+                    </a:xfrm>
+                    <a:prstGeom prst="rect">
+                      <a:avLst/>
+                    </a:prstGeom>
+                  </pic:spPr>
+                </pic:pic>
+              </a:graphicData>
+            </a:graphic>
+          </wp:inline>
+        </w:drawing>
+      </w:r>
+    </w:p>
+    <w:p>
+      <w:pPr>
+        <w:spacing w:after="0" w:line="240" w:lineRule="auto"/>
+        <w:rPr>
+          <w:rFonts w:ascii="Arial" w:hAnsi="Arial" w:cs="Arial"/>
+          <w:b/>
+          <w:sz w:val="24"/>
+          <w:szCs w:val="24"/>
+        </w:rPr>
+      </w:pPr>
+    </w:p>
+    <w:p>
+      <w:pPr>
+        <w:spacing w:after="0" w:line="240" w:lineRule="auto"/>
+        <w:rPr>
+          <w:rFonts w:ascii="Arial" w:hAnsi="Arial" w:cs="Arial"/>
+          <w:b/>
+          <w:sz w:val="24"/>
+          <w:szCs w:val="24"/>
+        </w:rPr>
+      </w:pPr>
+    </w:p>
+    <w:p>
+      <w:pPr>
+        <w:spacing w:after="0" w:line="240" w:lineRule="auto"/>
+        <w:rPr>
+          <w:rFonts w:ascii="Arial" w:hAnsi="Arial" w:cs="Arial"/>
+          <w:b/>
+          <w:sz w:val="24"/>
+          <w:szCs w:val="24"/>
+        </w:rPr>
+      </w:pPr>
+    </w:p>
+    <w:p>
+      <w:pPr>
+        <w:spacing w:after="0" w:line="240" w:lineRule="auto"/>
+        <w:rPr>
+          <w:rFonts w:ascii="Arial" w:hAnsi="Arial" w:cs="Arial"/>
+          <w:b/>
+          <w:sz w:val="24"/>
+          <w:szCs w:val="24"/>
+        </w:rPr>
+      </w:pPr>
+    </w:p>
+    <w:p>
+      <w:pPr>
+        <w:spacing w:after="0" w:line="240" w:lineRule="auto"/>
+        <w:rPr>
+          <w:rFonts w:ascii="Arial" w:hAnsi="Arial" w:cs="Arial"/>
+          <w:b/>
+          <w:sz w:val="24"/>
+          <w:szCs w:val="24"/>
+        </w:rPr>
+      </w:pPr>
+    </w:p>
+    <w:p>
+      <w:pPr>
+        <w:spacing w:after="0" w:line="240" w:lineRule="auto"/>
+        <w:rPr>
+          <w:rFonts w:ascii="Arial" w:hAnsi="Arial" w:cs="Arial"/>
+          <w:b/>
+          <w:sz w:val="24"/>
+          <w:szCs w:val="24"/>
+        </w:rPr>
+      </w:pPr>
+    </w:p>
+    <w:p>
+      <w:pPr>
+        <w:spacing w:after="0" w:line="240" w:lineRule="auto"/>
+        <w:rPr>
+          <w:rFonts w:ascii="Arial" w:hAnsi="Arial" w:cs="Arial"/>
+          <w:b/>
+          <w:sz w:val="24"/>
+          <w:szCs w:val="24"/>
+        </w:rPr>
+      </w:pPr>
+    </w:p>
+    <w:p>
+      <w:pPr>
+        <w:spacing w:after="0" w:line="240" w:lineRule="auto"/>
+        <w:rPr>
+          <w:rFonts w:ascii="Arial" w:hAnsi="Arial" w:cs="Arial"/>
+          <w:b/>
+          <w:sz w:val="24"/>
+          <w:szCs w:val="24"/>
+        </w:rPr>
+      </w:pPr>
+    </w:p>
+    <w:p>
+      <w:pPr>
+        <w:spacing w:after="0" w:line="240" w:lineRule="auto"/>
+        <w:rPr>
+          <w:rFonts w:ascii="Arial" w:hAnsi="Arial" w:cs="Arial"/>
+          <w:b/>
+          <w:sz w:val="24"/>
+          <w:szCs w:val="24"/>
+        </w:rPr>
+      </w:pPr>
+    </w:p>
+    <w:p>
+      <w:pPr>
+        <w:spacing w:after="0" w:line="240" w:lineRule="auto"/>
+        <w:rPr>
+          <w:rFonts w:ascii="Arial" w:hAnsi="Arial" w:cs="Arial"/>
+          <w:b/>
+          <w:sz w:val="24"/>
+          <w:szCs w:val="24"/>
+        </w:rPr>
+      </w:pPr>
+    </w:p>
+    <w:p>
+      <w:pPr>
+        <w:spacing w:after="0" w:line="240" w:lineRule="auto"/>
+        <w:rPr>
+          <w:rFonts w:ascii="Arial" w:hAnsi="Arial" w:cs="Arial"/>
+          <w:b/>
+          <w:sz w:val="24"/>
+          <w:szCs w:val="24"/>
+        </w:rPr>
+      </w:pPr>
+    </w:p>
+    <w:p>
+      <w:pPr>
+        <w:spacing w:after="0" w:line="240" w:lineRule="auto"/>
+        <w:rPr>
+          <w:rFonts w:ascii="Arial" w:hAnsi="Arial" w:cs="Arial"/>
+          <w:b/>
+          <w:sz w:val="24"/>
+          <w:szCs w:val="24"/>
+        </w:rPr>
+      </w:pPr>
+    </w:p>
+    <w:p>
+      <w:pPr>
+        <w:spacing w:after="0" w:line="240" w:lineRule="auto"/>
+        <w:rPr>
+          <w:rFonts w:ascii="Arial" w:hAnsi="Arial" w:cs="Arial"/>
+          <w:b/>
+          <w:sz w:val="24"/>
+          <w:szCs w:val="24"/>
+        </w:rPr>
+      </w:pPr>
+    </w:p>
+    <w:p>
+      <w:pPr>
+        <w:spacing w:after="0" w:line="240" w:lineRule="auto"/>
+        <w:rPr>
+          <w:rFonts w:ascii="Arial" w:hAnsi="Arial" w:cs="Arial"/>
+          <w:sz w:val="24"/>
+          <w:szCs w:val="24"/>
+        </w:rPr>
+      </w:pPr>
+      <w:bookmarkStart w:id="0" w:name="_GoBack"/>
+      <w:bookmarkEnd w:id="0"/>
+      <w:r>
+        <w:rPr>
+          <w:rFonts w:ascii="Arial" w:hAnsi="Arial" w:cs="Arial"/>
+          <w:b/>
+          <w:sz w:val="24"/>
+          <w:szCs w:val="24"/>
+        </w:rPr>
+        <w:lastRenderedPageBreak/>
+        <w:t>Trazendo tags do html para o javascript</w:t>
+      </w:r>
+    </w:p>
+    <w:p>
+      <w:pPr>
+        <w:spacing w:after="0" w:line="240" w:lineRule="auto"/>
+        <w:rPr>
+          <w:rFonts w:ascii="Arial" w:hAnsi="Arial" w:cs="Arial"/>
+          <w:sz w:val="24"/>
+          <w:szCs w:val="24"/>
+        </w:rPr>
+      </w:pPr>
+    </w:p>
+    <w:p>
+      <w:pPr>
+        <w:spacing w:after="0" w:line="240" w:lineRule="auto"/>
+        <w:rPr>
+          <w:rFonts w:ascii="Arial" w:hAnsi="Arial" w:cs="Arial"/>
+          <w:sz w:val="24"/>
+          <w:szCs w:val="24"/>
+        </w:rPr>
+      </w:pPr>
+      <w:r>
+        <w:rPr>
+          <w:rFonts w:ascii="Arial" w:hAnsi="Arial" w:cs="Arial"/>
+          <w:sz w:val="24"/>
+          <w:szCs w:val="24"/>
+        </w:rPr>
+        <w:t>Usando a função document.querySelector (“”), passamos para a variável criada a tag html que desejamos trazer para o javascript</w:t>
+      </w:r>
+    </w:p>
+    <w:p>
+      <w:pPr>
+        <w:spacing w:after="0" w:line="240" w:lineRule="auto"/>
+        <w:rPr>
+          <w:rFonts w:ascii="Arial" w:hAnsi="Arial" w:cs="Arial"/>
+          <w:sz w:val="24"/>
+          <w:szCs w:val="24"/>
+        </w:rPr>
+      </w:pPr>
+      <w:r>
+        <w:rPr>
+          <w:noProof/>
+          <w:lang w:eastAsia="pt-BR"/>
+        </w:rPr>
+        <w:drawing>
+          <wp:inline distT="0" distB="0" distL="0" distR="0" wp14:anchorId="06101C7E" wp14:editId="30786C00">
+            <wp:extent cx="5238750" cy="1800225"/>
+            <wp:effectExtent l="0" t="0" r="0" b="9525"/>
+            <wp:docPr id="9" name="Imagem 9"/>
+            <wp:cNvGraphicFramePr>
+              <a:graphicFrameLocks xmlns:a="http://schemas.openxmlformats.org/drawingml/2006/main" noChangeAspect="1"/>
+            </wp:cNvGraphicFramePr>
+            <a:graphic xmlns:a="http://schemas.openxmlformats.org/drawingml/2006/main">
+              <a:graphicData uri="http://schemas.openxmlformats.org/drawingml/2006/picture">
+                <pic:pic xmlns:pic="http://schemas.openxmlformats.org/drawingml/2006/picture">
+                  <pic:nvPicPr>
+                    <pic:cNvPr id="0" name=""/>
+                    <pic:cNvPicPr/>
+                  </pic:nvPicPr>
+                  <pic:blipFill>
+                    <a:blip r:embed="rId22"/>
+                    <a:stretch>
+                      <a:fillRect/>
+                    </a:stretch>
+                  </pic:blipFill>
+                  <pic:spPr>
+                    <a:xfrm>
+                      <a:off x="0" y="0"/>
+                      <a:ext cx="5238750" cy="1800225"/>
                     </a:xfrm>
                     <a:prstGeom prst="rect">
                       <a:avLst/>

</xml_diff>